<commit_message>
updated version control doco
</commit_message>
<xml_diff>
--- a/Version Control Documentation.docx
+++ b/Version Control Documentation.docx
@@ -1,6 +1,6 @@
 
 <file path=word/document.xml><?xml version="1.0" encoding="utf-8"?>
-<w:document xmlns:wpc="http://schemas.microsoft.com/office/word/2010/wordprocessingCanvas" xmlns:cx="http://schemas.microsoft.com/office/drawing/2014/chartex" xmlns:cx1="http://schemas.microsoft.com/office/drawing/2015/9/8/chartex" xmlns:cx2="http://schemas.microsoft.com/office/drawing/2015/10/21/chartex" xmlns:cx3="http://schemas.microsoft.com/office/drawing/2016/5/9/chartex" xmlns:cx4="http://schemas.microsoft.com/office/drawing/2016/5/10/chartex" xmlns:cx5="http://schemas.microsoft.com/office/drawing/2016/5/11/chartex" xmlns:cx6="http://schemas.microsoft.com/office/drawing/2016/5/12/chartex" xmlns:cx7="http://schemas.microsoft.com/office/drawing/2016/5/13/chartex" xmlns:cx8="http://schemas.microsoft.com/office/drawing/2016/5/14/chartex" xmlns:mc="http://schemas.openxmlformats.org/markup-compatibility/2006" xmlns:aink="http://schemas.microsoft.com/office/drawing/2016/ink" xmlns:am3d="http://schemas.microsoft.com/office/drawing/2017/model3d" xmlns:o="urn:schemas-microsoft-com:office:office" xmlns:r="http://schemas.openxmlformats.org/officeDocument/2006/relationships" xmlns:m="http://schemas.openxmlformats.org/officeDocument/2006/math" xmlns:v="urn:schemas-microsoft-com:vml" xmlns:wp14="http://schemas.microsoft.com/office/word/2010/wordprocessingDrawing" xmlns:wp="http://schemas.openxmlformats.org/drawingml/2006/wordprocessingDrawing" xmlns:w10="urn:schemas-microsoft-com:office:word" xmlns:w="http://schemas.openxmlformats.org/wordprocessingml/2006/main" xmlns:w14="http://schemas.microsoft.com/office/word/2010/wordml" xmlns:w15="http://schemas.microsoft.com/office/word/2012/wordml" xmlns:w16cex="http://schemas.microsoft.com/office/word/2018/wordml/cex" xmlns:w16cid="http://schemas.microsoft.com/office/word/2016/wordml/cid" xmlns:w16="http://schemas.microsoft.com/office/word/2018/wordml" xmlns:w16sdtdh="http://schemas.microsoft.com/office/word/2020/wordml/sdtdatahash" xmlns:w16se="http://schemas.microsoft.com/office/word/2015/wordml/symex" xmlns:wpg="http://schemas.microsoft.com/office/word/2010/wordprocessingGroup" xmlns:wpi="http://schemas.microsoft.com/office/word/2010/wordprocessingInk" xmlns:wne="http://schemas.microsoft.com/office/word/2006/wordml" xmlns:wps="http://schemas.microsoft.com/office/word/2010/wordprocessingShape" mc:Ignorable="w14 w15 w16se w16cid w16 w16cex w16sdtdh wp14">
+<w:document xmlns:wpc="http://schemas.microsoft.com/office/word/2010/wordprocessingCanvas" xmlns:cx="http://schemas.microsoft.com/office/drawing/2014/chartex" xmlns:cx1="http://schemas.microsoft.com/office/drawing/2015/9/8/chartex" xmlns:cx2="http://schemas.microsoft.com/office/drawing/2015/10/21/chartex" xmlns:cx3="http://schemas.microsoft.com/office/drawing/2016/5/9/chartex" xmlns:cx4="http://schemas.microsoft.com/office/drawing/2016/5/10/chartex" xmlns:cx5="http://schemas.microsoft.com/office/drawing/2016/5/11/chartex" xmlns:cx6="http://schemas.microsoft.com/office/drawing/2016/5/12/chartex" xmlns:cx7="http://schemas.microsoft.com/office/drawing/2016/5/13/chartex" xmlns:cx8="http://schemas.microsoft.com/office/drawing/2016/5/14/chartex" xmlns:mc="http://schemas.openxmlformats.org/markup-compatibility/2006" xmlns:aink="http://schemas.microsoft.com/office/drawing/2016/ink" xmlns:am3d="http://schemas.microsoft.com/office/drawing/2017/model3d" xmlns:o="urn:schemas-microsoft-com:office:office" xmlns:oel="http://schemas.microsoft.com/office/2019/extlst" xmlns:r="http://schemas.openxmlformats.org/officeDocument/2006/relationships" xmlns:m="http://schemas.openxmlformats.org/officeDocument/2006/math" xmlns:v="urn:schemas-microsoft-com:vml" xmlns:wp14="http://schemas.microsoft.com/office/word/2010/wordprocessingDrawing" xmlns:wp="http://schemas.openxmlformats.org/drawingml/2006/wordprocessingDrawing" xmlns:w10="urn:schemas-microsoft-com:office:word" xmlns:w="http://schemas.openxmlformats.org/wordprocessingml/2006/main" xmlns:w14="http://schemas.microsoft.com/office/word/2010/wordml" xmlns:w15="http://schemas.microsoft.com/office/word/2012/wordml" xmlns:w16cex="http://schemas.microsoft.com/office/word/2018/wordml/cex" xmlns:w16cid="http://schemas.microsoft.com/office/word/2016/wordml/cid" xmlns:w16="http://schemas.microsoft.com/office/word/2018/wordml" xmlns:w16sdtdh="http://schemas.microsoft.com/office/word/2020/wordml/sdtdatahash" xmlns:w16se="http://schemas.microsoft.com/office/word/2015/wordml/symex" xmlns:wpg="http://schemas.microsoft.com/office/word/2010/wordprocessingGroup" xmlns:wpi="http://schemas.microsoft.com/office/word/2010/wordprocessingInk" xmlns:wne="http://schemas.microsoft.com/office/word/2006/wordml" xmlns:wps="http://schemas.microsoft.com/office/word/2010/wordprocessingShape" mc:Ignorable="w14 w15 w16se w16cid w16 w16cex w16sdtdh wp14">
   <w:body>
     <w:p>
       <w:pPr>
@@ -81,7 +81,6 @@
         <w:shd w:val="clear" w:color="auto" w:fill="FFFFFF"/>
         <w:rPr>
           <w:rFonts w:asciiTheme="minorHAnsi" w:hAnsiTheme="minorHAnsi" w:cstheme="minorHAnsi"/>
-          <w:color w:val="000000"/>
           <w:sz w:val="22"/>
           <w:szCs w:val="22"/>
         </w:rPr>
@@ -89,7 +88,6 @@
       <w:r>
         <w:rPr>
           <w:rFonts w:asciiTheme="minorHAnsi" w:hAnsiTheme="minorHAnsi" w:cstheme="minorHAnsi"/>
-          <w:color w:val="000000"/>
           <w:sz w:val="22"/>
           <w:szCs w:val="22"/>
         </w:rPr>
@@ -99,131 +97,471 @@
       <w:r>
         <w:rPr>
           <w:rFonts w:asciiTheme="minorHAnsi" w:hAnsiTheme="minorHAnsi" w:cstheme="minorHAnsi"/>
-          <w:color w:val="000000"/>
           <w:sz w:val="22"/>
           <w:szCs w:val="22"/>
         </w:rPr>
-        <w:t xml:space="preserve">most </w:t>
-      </w:r>
+        <w:t>most commonly used</w:t>
+      </w:r>
+      <w:proofErr w:type="gramEnd"/>
       <w:r>
         <w:rPr>
           <w:rFonts w:asciiTheme="minorHAnsi" w:hAnsiTheme="minorHAnsi" w:cstheme="minorHAnsi"/>
-          <w:color w:val="000000"/>
           <w:sz w:val="22"/>
           <w:szCs w:val="22"/>
         </w:rPr>
-        <w:t xml:space="preserve">commonly </w:t>
-      </w:r>
-      <w:r>
-        <w:rPr>
-          <w:rFonts w:asciiTheme="minorHAnsi" w:hAnsiTheme="minorHAnsi" w:cstheme="minorHAnsi"/>
-          <w:color w:val="000000"/>
-          <w:sz w:val="22"/>
-          <w:szCs w:val="22"/>
-        </w:rPr>
-        <w:t>used</w:t>
-      </w:r>
-      <w:proofErr w:type="gramEnd"/>
-      <w:r>
-        <w:rPr>
-          <w:rFonts w:asciiTheme="minorHAnsi" w:hAnsiTheme="minorHAnsi" w:cstheme="minorHAnsi"/>
-          <w:color w:val="000000"/>
-          <w:sz w:val="22"/>
-          <w:szCs w:val="22"/>
-        </w:rPr>
         <w:t xml:space="preserve"> version control system. Git tracks the changes you make to files, so you have a record of what has been done, and you can revert to specific versions should you ever need to. Git also makes collaboration easier, allowing changes by multiple people to all be merged into one source. So regardless of whether you write code that only you will see, or work as part of a team, Git will be useful for you.</w:t>
       </w:r>
     </w:p>
     <w:p>
       <w:pPr>
-        <w:pStyle w:val="NormalWeb"/>
-        <w:shd w:val="clear" w:color="auto" w:fill="FFFFFF"/>
         <w:ind w:left="720"/>
         <w:rPr>
-          <w:rFonts w:asciiTheme="minorHAnsi" w:hAnsiTheme="minorHAnsi" w:cstheme="minorHAnsi"/>
-          <w:color w:val="000000"/>
-          <w:sz w:val="22"/>
-          <w:szCs w:val="22"/>
-        </w:rPr>
-      </w:pPr>
-      <w:r>
-        <w:rPr>
-          <w:rFonts w:asciiTheme="minorHAnsi" w:hAnsiTheme="minorHAnsi" w:cstheme="minorHAnsi"/>
-          <w:color w:val="000000"/>
-          <w:sz w:val="22"/>
-          <w:szCs w:val="22"/>
-          <w:shd w:val="clear" w:color="auto" w:fill="FFFFFF"/>
-        </w:rPr>
-        <w:t>Git is software that runs locally. Your files and their history are stored on your computer. You can also use online hosts (such as </w:t>
+          <w:rFonts w:cstheme="minorHAnsi"/>
+          <w:shd w:val="clear" w:color="auto" w:fill="FFFFFF"/>
+        </w:rPr>
+      </w:pPr>
+      <w:r>
+        <w:rPr>
+          <w:rFonts w:cstheme="minorHAnsi"/>
+          <w:shd w:val="clear" w:color="auto" w:fill="FFFFFF"/>
+        </w:rPr>
+        <w:t>GitHub does offer private repositories, but this isn’t necessarily perfect for many. For high value intellectual property, you’re putting all of this in the hands of GitHub as well as anyone who has a login, which like many sites </w:t>
       </w:r>
       <w:hyperlink r:id="rId8" w:tgtFrame="_blank" w:history="1">
         <w:r>
           <w:rPr>
             <w:rStyle w:val="Hyperlink"/>
-            <w:rFonts w:asciiTheme="minorHAnsi" w:hAnsiTheme="minorHAnsi" w:cstheme="minorHAnsi"/>
-            <w:sz w:val="22"/>
-            <w:szCs w:val="22"/>
+            <w:rFonts w:cstheme="minorHAnsi"/>
+            <w:color w:val="auto"/>
             <w:u w:val="none"/>
             <w:shd w:val="clear" w:color="auto" w:fill="FFFFFF"/>
           </w:rPr>
-          <w:t>GitHub</w:t>
+          <w:t>has had security breaches before</w:t>
         </w:r>
       </w:hyperlink>
       <w:r>
         <w:rPr>
-          <w:rFonts w:asciiTheme="minorHAnsi" w:hAnsiTheme="minorHAnsi" w:cstheme="minorHAnsi"/>
-          <w:color w:val="000000"/>
-          <w:sz w:val="22"/>
-          <w:szCs w:val="22"/>
-          <w:shd w:val="clear" w:color="auto" w:fill="FFFFFF"/>
-        </w:rPr>
-        <w:t> or </w:t>
-      </w:r>
-      <w:hyperlink r:id="rId9" w:tgtFrame="_blank" w:history="1">
+          <w:rFonts w:cstheme="minorHAnsi"/>
+          <w:shd w:val="clear" w:color="auto" w:fill="FFFFFF"/>
+        </w:rPr>
+        <w:t> and is targeted constantly. It is often better than nothing, but it’s not perfect. In addition, some clients/employers will only allow code on their own secure internal Git as a matter of policy.</w:t>
+      </w:r>
+    </w:p>
+    <w:p>
+      <w:pPr>
+        <w:ind w:left="720"/>
+        <w:rPr>
+          <w:rFonts w:cstheme="minorHAnsi"/>
+          <w:shd w:val="clear" w:color="auto" w:fill="FFFFFF"/>
+        </w:rPr>
+      </w:pPr>
+      <w:r>
+        <w:rPr>
+          <w:rFonts w:cstheme="minorHAnsi"/>
+          <w:shd w:val="clear" w:color="auto" w:fill="FFFFFF"/>
+        </w:rPr>
+        <w:t>Some of GitHub features, as well as features on other online repositories, are locked behind a paywall. If you have a large team, this can add up fast. Those who already have a dedicated IT team and their own internal servers are often better off using their own internal git for cost reasons, but for most the cost isn’t outrageous.</w:t>
+      </w:r>
+    </w:p>
+    <w:p>
+      <w:pPr>
+        <w:pStyle w:val="ListParagraph"/>
+        <w:numPr>
+          <w:ilvl w:val="0"/>
+          <w:numId w:val="2"/>
+        </w:numPr>
+        <w:rPr>
+          <w:rFonts w:cstheme="minorHAnsi"/>
+          <w:shd w:val="clear" w:color="auto" w:fill="FFFFFF"/>
+        </w:rPr>
+      </w:pPr>
+      <w:r>
+        <w:rPr>
+          <w:rFonts w:cstheme="minorHAnsi"/>
+          <w:shd w:val="clear" w:color="auto" w:fill="FFFFFF"/>
+        </w:rPr>
+        <w:t>The cost and security of building games with multiple people working simultaneously on the same project</w:t>
+      </w:r>
+      <w:r>
+        <w:rPr>
+          <w:rFonts w:cstheme="minorHAnsi"/>
+          <w:shd w:val="clear" w:color="auto" w:fill="FFFFFF"/>
+        </w:rPr>
+        <w:t>.</w:t>
+      </w:r>
+    </w:p>
+    <w:p>
+      <w:pPr>
+        <w:pStyle w:val="ListParagraph"/>
+        <w:numPr>
+          <w:ilvl w:val="0"/>
+          <w:numId w:val="5"/>
+        </w:numPr>
+        <w:rPr>
+          <w:rFonts w:cstheme="minorHAnsi"/>
+          <w:shd w:val="clear" w:color="auto" w:fill="FFFFFF"/>
+        </w:rPr>
+      </w:pPr>
+      <w:r>
+        <w:rPr>
+          <w:rFonts w:cstheme="minorHAnsi"/>
+          <w:shd w:val="clear" w:color="auto" w:fill="FFFFFF"/>
+        </w:rPr>
+        <w:t>The problem is for game development teams of all sizes.</w:t>
+      </w:r>
+    </w:p>
+    <w:p>
+      <w:pPr>
+        <w:pStyle w:val="ListParagraph"/>
+        <w:numPr>
+          <w:ilvl w:val="0"/>
+          <w:numId w:val="5"/>
+        </w:numPr>
+        <w:rPr>
+          <w:rFonts w:cstheme="minorHAnsi"/>
+          <w:shd w:val="clear" w:color="auto" w:fill="FFFFFF"/>
+        </w:rPr>
+      </w:pPr>
+      <w:r>
+        <w:rPr>
+          <w:rFonts w:cstheme="minorHAnsi"/>
+          <w:shd w:val="clear" w:color="auto" w:fill="FFFFFF"/>
+        </w:rPr>
+        <w:t>Businesses need to decide if cost/security of using GitHub out ways the time and money of setting up and maintaining an internal Git.</w:t>
+      </w:r>
+    </w:p>
+    <w:p>
+      <w:pPr>
+        <w:pStyle w:val="ListParagraph"/>
+        <w:numPr>
+          <w:ilvl w:val="0"/>
+          <w:numId w:val="2"/>
+        </w:numPr>
+        <w:rPr>
+          <w:rFonts w:cstheme="minorHAnsi"/>
+          <w:shd w:val="clear" w:color="auto" w:fill="FFFFFF"/>
+        </w:rPr>
+      </w:pPr>
+      <w:r>
+        <w:rPr>
+          <w:rFonts w:cstheme="minorHAnsi"/>
+          <w:shd w:val="clear" w:color="auto" w:fill="FFFFFF"/>
+        </w:rPr>
+        <w:t>Beneficial for teams to work together on a project through Git rather than all have individual copies of a project and merge everything manually.</w:t>
+      </w:r>
+    </w:p>
+    <w:p>
+      <w:pPr>
+        <w:pStyle w:val="ListParagraph"/>
+        <w:numPr>
+          <w:ilvl w:val="0"/>
+          <w:numId w:val="6"/>
+        </w:numPr>
+        <w:rPr>
+          <w:rFonts w:cstheme="minorHAnsi"/>
+          <w:shd w:val="clear" w:color="auto" w:fill="FFFFFF"/>
+        </w:rPr>
+      </w:pPr>
+      <w:r>
+        <w:rPr>
+          <w:rFonts w:cstheme="minorHAnsi"/>
+          <w:shd w:val="clear" w:color="auto" w:fill="FFFFFF"/>
+        </w:rPr>
+        <w:t>-</w:t>
+      </w:r>
+      <w:r>
+        <w:rPr>
+          <w:rFonts w:cstheme="minorHAnsi"/>
+          <w:shd w:val="clear" w:color="auto" w:fill="FFFFFF"/>
+        </w:rPr>
+        <w:tab/>
+        <w:t>Time efficient</w:t>
+      </w:r>
+      <w:r>
+        <w:rPr>
+          <w:rFonts w:cstheme="minorHAnsi"/>
+          <w:shd w:val="clear" w:color="auto" w:fill="FFFFFF"/>
+        </w:rPr>
+        <w:t>.</w:t>
+      </w:r>
+    </w:p>
+    <w:p>
+      <w:pPr>
+        <w:pStyle w:val="ListParagraph"/>
+        <w:numPr>
+          <w:ilvl w:val="0"/>
+          <w:numId w:val="7"/>
+        </w:numPr>
+        <w:rPr>
+          <w:rFonts w:cstheme="minorHAnsi"/>
+          <w:shd w:val="clear" w:color="auto" w:fill="FFFFFF"/>
+        </w:rPr>
+      </w:pPr>
+      <w:r>
+        <w:rPr>
+          <w:rFonts w:cstheme="minorHAnsi"/>
+          <w:shd w:val="clear" w:color="auto" w:fill="FFFFFF"/>
+        </w:rPr>
+        <w:t>Ideal</w:t>
+      </w:r>
+      <w:r>
+        <w:rPr>
+          <w:rFonts w:cstheme="minorHAnsi"/>
+          <w:shd w:val="clear" w:color="auto" w:fill="FFFFFF"/>
+        </w:rPr>
+        <w:t xml:space="preserve"> for projects of all sizes</w:t>
+      </w:r>
+      <w:r>
+        <w:rPr>
+          <w:rFonts w:cstheme="minorHAnsi"/>
+          <w:shd w:val="clear" w:color="auto" w:fill="FFFFFF"/>
+        </w:rPr>
+        <w:t>.</w:t>
+      </w:r>
+    </w:p>
+    <w:p>
+      <w:pPr>
+        <w:pStyle w:val="ListParagraph"/>
+        <w:numPr>
+          <w:ilvl w:val="0"/>
+          <w:numId w:val="7"/>
+        </w:numPr>
+        <w:rPr>
+          <w:rFonts w:cstheme="minorHAnsi"/>
+          <w:shd w:val="clear" w:color="auto" w:fill="FFFFFF"/>
+        </w:rPr>
+      </w:pPr>
+      <w:r>
+        <w:rPr>
+          <w:rFonts w:cstheme="minorHAnsi"/>
+          <w:shd w:val="clear" w:color="auto" w:fill="FFFFFF"/>
+        </w:rPr>
+        <w:t>Offers the most flexibility for project work</w:t>
+      </w:r>
+      <w:r>
+        <w:rPr>
+          <w:rFonts w:cstheme="minorHAnsi"/>
+          <w:shd w:val="clear" w:color="auto" w:fill="FFFFFF"/>
+        </w:rPr>
+        <w:t>.</w:t>
+      </w:r>
+    </w:p>
+    <w:p>
+      <w:pPr>
+        <w:pStyle w:val="ListParagraph"/>
+        <w:numPr>
+          <w:ilvl w:val="0"/>
+          <w:numId w:val="7"/>
+        </w:numPr>
+        <w:rPr>
+          <w:rFonts w:cstheme="minorHAnsi"/>
+          <w:shd w:val="clear" w:color="auto" w:fill="FFFFFF"/>
+        </w:rPr>
+      </w:pPr>
+      <w:r>
+        <w:rPr>
+          <w:rFonts w:cstheme="minorHAnsi"/>
+          <w:shd w:val="clear" w:color="auto" w:fill="FFFFFF"/>
+        </w:rPr>
+        <w:t>Easy to work from home</w:t>
+      </w:r>
+      <w:r>
+        <w:rPr>
+          <w:rFonts w:cstheme="minorHAnsi"/>
+          <w:shd w:val="clear" w:color="auto" w:fill="FFFFFF"/>
+        </w:rPr>
+        <w:t>.</w:t>
+      </w:r>
+    </w:p>
+    <w:p>
+      <w:pPr>
+        <w:pStyle w:val="ListParagraph"/>
+        <w:numPr>
+          <w:ilvl w:val="0"/>
+          <w:numId w:val="6"/>
+        </w:numPr>
+        <w:rPr>
+          <w:rFonts w:cstheme="minorHAnsi"/>
+          <w:shd w:val="clear" w:color="auto" w:fill="FFFFFF"/>
+        </w:rPr>
+      </w:pPr>
+      <w:r>
+        <w:rPr>
+          <w:rFonts w:cstheme="minorHAnsi"/>
+          <w:shd w:val="clear" w:color="auto" w:fill="FFFFFF"/>
+        </w:rPr>
+        <w:t>-</w:t>
+      </w:r>
+      <w:r>
+        <w:rPr>
+          <w:rFonts w:cstheme="minorHAnsi"/>
+          <w:shd w:val="clear" w:color="auto" w:fill="FFFFFF"/>
+        </w:rPr>
+        <w:tab/>
+        <w:t>Potential costs</w:t>
+      </w:r>
+      <w:r>
+        <w:rPr>
+          <w:rFonts w:cstheme="minorHAnsi"/>
+          <w:shd w:val="clear" w:color="auto" w:fill="FFFFFF"/>
+        </w:rPr>
+        <w:t xml:space="preserve"> depending on using GitHub paywall features or setting up internal Git</w:t>
+      </w:r>
+    </w:p>
+    <w:p>
+      <w:pPr>
+        <w:pStyle w:val="ListParagraph"/>
+        <w:numPr>
+          <w:ilvl w:val="0"/>
+          <w:numId w:val="7"/>
+        </w:numPr>
+        <w:rPr>
+          <w:rFonts w:cstheme="minorHAnsi"/>
+          <w:shd w:val="clear" w:color="auto" w:fill="FFFFFF"/>
+        </w:rPr>
+      </w:pPr>
+      <w:r>
+        <w:rPr>
+          <w:rFonts w:cstheme="minorHAnsi"/>
+          <w:shd w:val="clear" w:color="auto" w:fill="FFFFFF"/>
+        </w:rPr>
+        <w:t xml:space="preserve">Depending on </w:t>
+      </w:r>
+      <w:r>
+        <w:rPr>
+          <w:rFonts w:cstheme="minorHAnsi"/>
+          <w:shd w:val="clear" w:color="auto" w:fill="FFFFFF"/>
+        </w:rPr>
+        <w:t xml:space="preserve">certain </w:t>
+      </w:r>
+      <w:r>
+        <w:rPr>
+          <w:rFonts w:cstheme="minorHAnsi"/>
+          <w:shd w:val="clear" w:color="auto" w:fill="FFFFFF"/>
+        </w:rPr>
+        <w:t>IP</w:t>
+      </w:r>
+      <w:r>
+        <w:rPr>
+          <w:rFonts w:cstheme="minorHAnsi"/>
+          <w:shd w:val="clear" w:color="auto" w:fill="FFFFFF"/>
+        </w:rPr>
+        <w:t xml:space="preserve"> and privacy restrictions</w:t>
+      </w:r>
+      <w:r>
+        <w:rPr>
+          <w:rFonts w:cstheme="minorHAnsi"/>
+          <w:shd w:val="clear" w:color="auto" w:fill="FFFFFF"/>
+        </w:rPr>
+        <w:t>, security may be a factor</w:t>
+      </w:r>
+      <w:r>
+        <w:rPr>
+          <w:rFonts w:cstheme="minorHAnsi"/>
+          <w:shd w:val="clear" w:color="auto" w:fill="FFFFFF"/>
+        </w:rPr>
+        <w:t>.</w:t>
+      </w:r>
+    </w:p>
+    <w:p>
+      <w:pPr>
+        <w:pStyle w:val="ListParagraph"/>
+        <w:numPr>
+          <w:ilvl w:val="0"/>
+          <w:numId w:val="7"/>
+        </w:numPr>
+        <w:rPr>
+          <w:rFonts w:cstheme="minorHAnsi"/>
+          <w:shd w:val="clear" w:color="auto" w:fill="FFFFFF"/>
+        </w:rPr>
+      </w:pPr>
+      <w:r>
+        <w:rPr>
+          <w:rFonts w:cstheme="minorHAnsi"/>
+          <w:shd w:val="clear" w:color="auto" w:fill="FFFFFF"/>
+        </w:rPr>
+        <w:t>Learning curve</w:t>
+      </w:r>
+      <w:r>
+        <w:rPr>
+          <w:rFonts w:cstheme="minorHAnsi"/>
+          <w:shd w:val="clear" w:color="auto" w:fill="FFFFFF"/>
+        </w:rPr>
+        <w:t xml:space="preserve"> for developers if unfamiliar.</w:t>
+      </w:r>
+    </w:p>
+    <w:p>
+      <w:pPr>
+        <w:pStyle w:val="ListParagraph"/>
+        <w:ind w:left="1440"/>
+        <w:rPr>
+          <w:rFonts w:cstheme="minorHAnsi"/>
+          <w:shd w:val="clear" w:color="auto" w:fill="FFFFFF"/>
+        </w:rPr>
+      </w:pPr>
+    </w:p>
+    <w:p>
+      <w:pPr>
+        <w:pStyle w:val="ListParagraph"/>
+        <w:numPr>
+          <w:ilvl w:val="0"/>
+          <w:numId w:val="1"/>
+        </w:numPr>
+        <w:rPr>
+          <w:rFonts w:cstheme="minorHAnsi"/>
+          <w:shd w:val="clear" w:color="auto" w:fill="FFFFFF"/>
+        </w:rPr>
+      </w:pPr>
+      <w:hyperlink r:id="rId9" w:history="1">
         <w:r>
           <w:rPr>
             <w:rStyle w:val="Hyperlink"/>
-            <w:rFonts w:asciiTheme="minorHAnsi" w:hAnsiTheme="minorHAnsi" w:cstheme="minorHAnsi"/>
-            <w:sz w:val="22"/>
-            <w:szCs w:val="22"/>
-            <w:u w:val="none"/>
+            <w:rFonts w:cstheme="minorHAnsi"/>
             <w:shd w:val="clear" w:color="auto" w:fill="FFFFFF"/>
           </w:rPr>
-          <w:t>Bitbucket</w:t>
+          <w:t>https://bodhizazen.net/git-advantages-an</w:t>
+        </w:r>
+        <w:r>
+          <w:rPr>
+            <w:rStyle w:val="Hyperlink"/>
+            <w:rFonts w:cstheme="minorHAnsi"/>
+            <w:shd w:val="clear" w:color="auto" w:fill="FFFFFF"/>
+          </w:rPr>
+          <w:t>d</w:t>
+        </w:r>
+        <w:r>
+          <w:rPr>
+            <w:rStyle w:val="Hyperlink"/>
+            <w:rFonts w:cstheme="minorHAnsi"/>
+            <w:shd w:val="clear" w:color="auto" w:fill="FFFFFF"/>
+          </w:rPr>
+          <w:t>-disadvantages/</w:t>
         </w:r>
       </w:hyperlink>
-      <w:r>
-        <w:rPr>
-          <w:rFonts w:asciiTheme="minorHAnsi" w:hAnsiTheme="minorHAnsi" w:cstheme="minorHAnsi"/>
-          <w:color w:val="000000"/>
-          <w:sz w:val="22"/>
-          <w:szCs w:val="22"/>
-          <w:shd w:val="clear" w:color="auto" w:fill="FFFFFF"/>
-        </w:rPr>
-        <w:t xml:space="preserve">) to store a copy of the files and their revision history. Having a centrally located place where you can upload your changes and download changes from others, enable you to collaborate more easily with other developers. Git can automatically merge the changes, so two people can even work on different parts of the same file and later merge those changes without </w:t>
-      </w:r>
-      <w:proofErr w:type="spellStart"/>
-      <w:r>
-        <w:rPr>
-          <w:rFonts w:asciiTheme="minorHAnsi" w:hAnsiTheme="minorHAnsi" w:cstheme="minorHAnsi"/>
-          <w:color w:val="000000"/>
-          <w:sz w:val="22"/>
-          <w:szCs w:val="22"/>
-          <w:shd w:val="clear" w:color="auto" w:fill="FFFFFF"/>
-        </w:rPr>
-        <w:t>loosing</w:t>
-      </w:r>
-      <w:proofErr w:type="spellEnd"/>
-      <w:r>
-        <w:rPr>
-          <w:rFonts w:asciiTheme="minorHAnsi" w:hAnsiTheme="minorHAnsi" w:cstheme="minorHAnsi"/>
-          <w:color w:val="000000"/>
-          <w:sz w:val="22"/>
-          <w:szCs w:val="22"/>
-          <w:shd w:val="clear" w:color="auto" w:fill="FFFFFF"/>
-        </w:rPr>
-        <w:t xml:space="preserve"> each other’s work</w:t>
-      </w:r>
+    </w:p>
+    <w:p>
+      <w:pPr>
+        <w:pStyle w:val="ListParagraph"/>
+        <w:rPr>
+          <w:rFonts w:cstheme="minorHAnsi"/>
+          <w:shd w:val="clear" w:color="auto" w:fill="FFFFFF"/>
+        </w:rPr>
+      </w:pPr>
+      <w:r>
+        <w:rPr>
+          <w:rFonts w:cstheme="minorHAnsi"/>
+          <w:shd w:val="clear" w:color="auto" w:fill="FFFFFF"/>
+        </w:rPr>
+        <w:t>https://blog.desdelinux.net/en/github-vs-gitlab/?utm_source=destacado-inside#Ventajas_y_desventajas_de_GitLab</w:t>
+      </w:r>
+    </w:p>
+    <w:p>
+      <w:pPr>
+        <w:rPr>
+          <w:rFonts w:cstheme="minorHAnsi"/>
+          <w:shd w:val="clear" w:color="auto" w:fill="FFFFFF"/>
+        </w:rPr>
+      </w:pPr>
     </w:p>
     <w:p>
       <w:pPr>
@@ -243,7 +581,7 @@
 </file>
 
 <file path=word/numbering.xml><?xml version="1.0" encoding="utf-8"?>
-<w:numbering xmlns:wpc="http://schemas.microsoft.com/office/word/2010/wordprocessingCanvas" xmlns:cx="http://schemas.microsoft.com/office/drawing/2014/chartex" xmlns:cx1="http://schemas.microsoft.com/office/drawing/2015/9/8/chartex" xmlns:cx2="http://schemas.microsoft.com/office/drawing/2015/10/21/chartex" xmlns:cx3="http://schemas.microsoft.com/office/drawing/2016/5/9/chartex" xmlns:cx4="http://schemas.microsoft.com/office/drawing/2016/5/10/chartex" xmlns:cx5="http://schemas.microsoft.com/office/drawing/2016/5/11/chartex" xmlns:cx6="http://schemas.microsoft.com/office/drawing/2016/5/12/chartex" xmlns:cx7="http://schemas.microsoft.com/office/drawing/2016/5/13/chartex" xmlns:cx8="http://schemas.microsoft.com/office/drawing/2016/5/14/chartex" xmlns:mc="http://schemas.openxmlformats.org/markup-compatibility/2006" xmlns:aink="http://schemas.microsoft.com/office/drawing/2016/ink" xmlns:am3d="http://schemas.microsoft.com/office/drawing/2017/model3d" xmlns:o="urn:schemas-microsoft-com:office:office" xmlns:r="http://schemas.openxmlformats.org/officeDocument/2006/relationships" xmlns:m="http://schemas.openxmlformats.org/officeDocument/2006/math" xmlns:v="urn:schemas-microsoft-com:vml" xmlns:wp14="http://schemas.microsoft.com/office/word/2010/wordprocessingDrawing" xmlns:wp="http://schemas.openxmlformats.org/drawingml/2006/wordprocessingDrawing" xmlns:w10="urn:schemas-microsoft-com:office:word" xmlns:w="http://schemas.openxmlformats.org/wordprocessingml/2006/main" xmlns:w14="http://schemas.microsoft.com/office/word/2010/wordml" xmlns:w15="http://schemas.microsoft.com/office/word/2012/wordml" xmlns:w16cex="http://schemas.microsoft.com/office/word/2018/wordml/cex" xmlns:w16cid="http://schemas.microsoft.com/office/word/2016/wordml/cid" xmlns:w16="http://schemas.microsoft.com/office/word/2018/wordml" xmlns:w16sdtdh="http://schemas.microsoft.com/office/word/2020/wordml/sdtdatahash" xmlns:w16se="http://schemas.microsoft.com/office/word/2015/wordml/symex" xmlns:wpg="http://schemas.microsoft.com/office/word/2010/wordprocessingGroup" xmlns:wpi="http://schemas.microsoft.com/office/word/2010/wordprocessingInk" xmlns:wne="http://schemas.microsoft.com/office/word/2006/wordml" xmlns:wps="http://schemas.microsoft.com/office/word/2010/wordprocessingShape" mc:Ignorable="w14 w15 w16se w16cid w16 w16cex w16sdtdh wp14">
+<w:numbering xmlns:wpc="http://schemas.microsoft.com/office/word/2010/wordprocessingCanvas" xmlns:cx="http://schemas.microsoft.com/office/drawing/2014/chartex" xmlns:cx1="http://schemas.microsoft.com/office/drawing/2015/9/8/chartex" xmlns:cx2="http://schemas.microsoft.com/office/drawing/2015/10/21/chartex" xmlns:cx3="http://schemas.microsoft.com/office/drawing/2016/5/9/chartex" xmlns:cx4="http://schemas.microsoft.com/office/drawing/2016/5/10/chartex" xmlns:cx5="http://schemas.microsoft.com/office/drawing/2016/5/11/chartex" xmlns:cx6="http://schemas.microsoft.com/office/drawing/2016/5/12/chartex" xmlns:cx7="http://schemas.microsoft.com/office/drawing/2016/5/13/chartex" xmlns:cx8="http://schemas.microsoft.com/office/drawing/2016/5/14/chartex" xmlns:mc="http://schemas.openxmlformats.org/markup-compatibility/2006" xmlns:aink="http://schemas.microsoft.com/office/drawing/2016/ink" xmlns:am3d="http://schemas.microsoft.com/office/drawing/2017/model3d" xmlns:o="urn:schemas-microsoft-com:office:office" xmlns:oel="http://schemas.microsoft.com/office/2019/extlst" xmlns:r="http://schemas.openxmlformats.org/officeDocument/2006/relationships" xmlns:m="http://schemas.openxmlformats.org/officeDocument/2006/math" xmlns:v="urn:schemas-microsoft-com:vml" xmlns:wp14="http://schemas.microsoft.com/office/word/2010/wordprocessingDrawing" xmlns:wp="http://schemas.openxmlformats.org/drawingml/2006/wordprocessingDrawing" xmlns:w10="urn:schemas-microsoft-com:office:word" xmlns:w="http://schemas.openxmlformats.org/wordprocessingml/2006/main" xmlns:w14="http://schemas.microsoft.com/office/word/2010/wordml" xmlns:w15="http://schemas.microsoft.com/office/word/2012/wordml" xmlns:w16cex="http://schemas.microsoft.com/office/word/2018/wordml/cex" xmlns:w16cid="http://schemas.microsoft.com/office/word/2016/wordml/cid" xmlns:w16="http://schemas.microsoft.com/office/word/2018/wordml" xmlns:w16sdtdh="http://schemas.microsoft.com/office/word/2020/wordml/sdtdatahash" xmlns:w16se="http://schemas.microsoft.com/office/word/2015/wordml/symex" xmlns:wpg="http://schemas.microsoft.com/office/word/2010/wordprocessingGroup" xmlns:wpi="http://schemas.microsoft.com/office/word/2010/wordprocessingInk" xmlns:wne="http://schemas.microsoft.com/office/word/2006/wordml" xmlns:wps="http://schemas.microsoft.com/office/word/2010/wordprocessingShape" mc:Ignorable="w14 w15 w16se w16cid w16 w16cex w16sdtdh wp14">
   <w:abstractNum w:abstractNumId="0" w15:restartNumberingAfterBreak="0">
     <w:nsid w:val="096511A8"/>
     <w:multiLevelType w:val="hybridMultilevel"/>
@@ -333,8 +671,584 @@
       </w:pPr>
     </w:lvl>
   </w:abstractNum>
-  <w:num w:numId="1">
+  <w:abstractNum w:abstractNumId="1" w15:restartNumberingAfterBreak="0">
+    <w:nsid w:val="0BDB0EC2"/>
+    <w:multiLevelType w:val="hybridMultilevel"/>
+    <w:tmpl w:val="99BE9590"/>
+    <w:lvl w:ilvl="0" w:tplc="C4DEF410">
+      <w:start w:val="1"/>
+      <w:numFmt w:val="lowerRoman"/>
+      <w:lvlText w:val="(%1)"/>
+      <w:lvlJc w:val="left"/>
+      <w:pPr>
+        <w:ind w:left="1080" w:hanging="720"/>
+      </w:pPr>
+      <w:rPr>
+        <w:rFonts w:hint="default"/>
+      </w:rPr>
+    </w:lvl>
+    <w:lvl w:ilvl="1" w:tplc="0C090019" w:tentative="1">
+      <w:start w:val="1"/>
+      <w:numFmt w:val="lowerLetter"/>
+      <w:lvlText w:val="%2."/>
+      <w:lvlJc w:val="left"/>
+      <w:pPr>
+        <w:ind w:left="1440" w:hanging="360"/>
+      </w:pPr>
+    </w:lvl>
+    <w:lvl w:ilvl="2" w:tplc="0C09001B" w:tentative="1">
+      <w:start w:val="1"/>
+      <w:numFmt w:val="lowerRoman"/>
+      <w:lvlText w:val="%3."/>
+      <w:lvlJc w:val="right"/>
+      <w:pPr>
+        <w:ind w:left="2160" w:hanging="180"/>
+      </w:pPr>
+    </w:lvl>
+    <w:lvl w:ilvl="3" w:tplc="0C09000F" w:tentative="1">
+      <w:start w:val="1"/>
+      <w:numFmt w:val="decimal"/>
+      <w:lvlText w:val="%4."/>
+      <w:lvlJc w:val="left"/>
+      <w:pPr>
+        <w:ind w:left="2880" w:hanging="360"/>
+      </w:pPr>
+    </w:lvl>
+    <w:lvl w:ilvl="4" w:tplc="0C090019" w:tentative="1">
+      <w:start w:val="1"/>
+      <w:numFmt w:val="lowerLetter"/>
+      <w:lvlText w:val="%5."/>
+      <w:lvlJc w:val="left"/>
+      <w:pPr>
+        <w:ind w:left="3600" w:hanging="360"/>
+      </w:pPr>
+    </w:lvl>
+    <w:lvl w:ilvl="5" w:tplc="0C09001B" w:tentative="1">
+      <w:start w:val="1"/>
+      <w:numFmt w:val="lowerRoman"/>
+      <w:lvlText w:val="%6."/>
+      <w:lvlJc w:val="right"/>
+      <w:pPr>
+        <w:ind w:left="4320" w:hanging="180"/>
+      </w:pPr>
+    </w:lvl>
+    <w:lvl w:ilvl="6" w:tplc="0C09000F" w:tentative="1">
+      <w:start w:val="1"/>
+      <w:numFmt w:val="decimal"/>
+      <w:lvlText w:val="%7."/>
+      <w:lvlJc w:val="left"/>
+      <w:pPr>
+        <w:ind w:left="5040" w:hanging="360"/>
+      </w:pPr>
+    </w:lvl>
+    <w:lvl w:ilvl="7" w:tplc="0C090019" w:tentative="1">
+      <w:start w:val="1"/>
+      <w:numFmt w:val="lowerLetter"/>
+      <w:lvlText w:val="%8."/>
+      <w:lvlJc w:val="left"/>
+      <w:pPr>
+        <w:ind w:left="5760" w:hanging="360"/>
+      </w:pPr>
+    </w:lvl>
+    <w:lvl w:ilvl="8" w:tplc="0C09001B" w:tentative="1">
+      <w:start w:val="1"/>
+      <w:numFmt w:val="lowerRoman"/>
+      <w:lvlText w:val="%9."/>
+      <w:lvlJc w:val="right"/>
+      <w:pPr>
+        <w:ind w:left="6480" w:hanging="180"/>
+      </w:pPr>
+    </w:lvl>
+  </w:abstractNum>
+  <w:abstractNum w:abstractNumId="2" w15:restartNumberingAfterBreak="0">
+    <w:nsid w:val="0E144549"/>
+    <w:multiLevelType w:val="hybridMultilevel"/>
+    <w:tmpl w:val="4C3603D4"/>
+    <w:lvl w:ilvl="0" w:tplc="D3B08538">
+      <w:start w:val="1"/>
+      <w:numFmt w:val="lowerRoman"/>
+      <w:lvlText w:val="(%1)"/>
+      <w:lvlJc w:val="left"/>
+      <w:pPr>
+        <w:ind w:left="1080" w:hanging="720"/>
+      </w:pPr>
+      <w:rPr>
+        <w:rFonts w:hint="default"/>
+      </w:rPr>
+    </w:lvl>
+    <w:lvl w:ilvl="1" w:tplc="0C090019" w:tentative="1">
+      <w:start w:val="1"/>
+      <w:numFmt w:val="lowerLetter"/>
+      <w:lvlText w:val="%2."/>
+      <w:lvlJc w:val="left"/>
+      <w:pPr>
+        <w:ind w:left="1440" w:hanging="360"/>
+      </w:pPr>
+    </w:lvl>
+    <w:lvl w:ilvl="2" w:tplc="0C09001B" w:tentative="1">
+      <w:start w:val="1"/>
+      <w:numFmt w:val="lowerRoman"/>
+      <w:lvlText w:val="%3."/>
+      <w:lvlJc w:val="right"/>
+      <w:pPr>
+        <w:ind w:left="2160" w:hanging="180"/>
+      </w:pPr>
+    </w:lvl>
+    <w:lvl w:ilvl="3" w:tplc="0C09000F" w:tentative="1">
+      <w:start w:val="1"/>
+      <w:numFmt w:val="decimal"/>
+      <w:lvlText w:val="%4."/>
+      <w:lvlJc w:val="left"/>
+      <w:pPr>
+        <w:ind w:left="2880" w:hanging="360"/>
+      </w:pPr>
+    </w:lvl>
+    <w:lvl w:ilvl="4" w:tplc="0C090019" w:tentative="1">
+      <w:start w:val="1"/>
+      <w:numFmt w:val="lowerLetter"/>
+      <w:lvlText w:val="%5."/>
+      <w:lvlJc w:val="left"/>
+      <w:pPr>
+        <w:ind w:left="3600" w:hanging="360"/>
+      </w:pPr>
+    </w:lvl>
+    <w:lvl w:ilvl="5" w:tplc="0C09001B" w:tentative="1">
+      <w:start w:val="1"/>
+      <w:numFmt w:val="lowerRoman"/>
+      <w:lvlText w:val="%6."/>
+      <w:lvlJc w:val="right"/>
+      <w:pPr>
+        <w:ind w:left="4320" w:hanging="180"/>
+      </w:pPr>
+    </w:lvl>
+    <w:lvl w:ilvl="6" w:tplc="0C09000F" w:tentative="1">
+      <w:start w:val="1"/>
+      <w:numFmt w:val="decimal"/>
+      <w:lvlText w:val="%7."/>
+      <w:lvlJc w:val="left"/>
+      <w:pPr>
+        <w:ind w:left="5040" w:hanging="360"/>
+      </w:pPr>
+    </w:lvl>
+    <w:lvl w:ilvl="7" w:tplc="0C090019" w:tentative="1">
+      <w:start w:val="1"/>
+      <w:numFmt w:val="lowerLetter"/>
+      <w:lvlText w:val="%8."/>
+      <w:lvlJc w:val="left"/>
+      <w:pPr>
+        <w:ind w:left="5760" w:hanging="360"/>
+      </w:pPr>
+    </w:lvl>
+    <w:lvl w:ilvl="8" w:tplc="0C09001B" w:tentative="1">
+      <w:start w:val="1"/>
+      <w:numFmt w:val="lowerRoman"/>
+      <w:lvlText w:val="%9."/>
+      <w:lvlJc w:val="right"/>
+      <w:pPr>
+        <w:ind w:left="6480" w:hanging="180"/>
+      </w:pPr>
+    </w:lvl>
+  </w:abstractNum>
+  <w:abstractNum w:abstractNumId="3" w15:restartNumberingAfterBreak="0">
+    <w:nsid w:val="18A23E80"/>
+    <w:multiLevelType w:val="hybridMultilevel"/>
+    <w:tmpl w:val="69265D3A"/>
+    <w:lvl w:ilvl="0" w:tplc="630A0F8A">
+      <w:start w:val="1"/>
+      <w:numFmt w:val="lowerRoman"/>
+      <w:lvlText w:val="(%1)"/>
+      <w:lvlJc w:val="left"/>
+      <w:pPr>
+        <w:ind w:left="1080" w:hanging="720"/>
+      </w:pPr>
+      <w:rPr>
+        <w:rFonts w:hint="default"/>
+      </w:rPr>
+    </w:lvl>
+    <w:lvl w:ilvl="1" w:tplc="0C090019" w:tentative="1">
+      <w:start w:val="1"/>
+      <w:numFmt w:val="lowerLetter"/>
+      <w:lvlText w:val="%2."/>
+      <w:lvlJc w:val="left"/>
+      <w:pPr>
+        <w:ind w:left="1440" w:hanging="360"/>
+      </w:pPr>
+    </w:lvl>
+    <w:lvl w:ilvl="2" w:tplc="0C09001B" w:tentative="1">
+      <w:start w:val="1"/>
+      <w:numFmt w:val="lowerRoman"/>
+      <w:lvlText w:val="%3."/>
+      <w:lvlJc w:val="right"/>
+      <w:pPr>
+        <w:ind w:left="2160" w:hanging="180"/>
+      </w:pPr>
+    </w:lvl>
+    <w:lvl w:ilvl="3" w:tplc="0C09000F" w:tentative="1">
+      <w:start w:val="1"/>
+      <w:numFmt w:val="decimal"/>
+      <w:lvlText w:val="%4."/>
+      <w:lvlJc w:val="left"/>
+      <w:pPr>
+        <w:ind w:left="2880" w:hanging="360"/>
+      </w:pPr>
+    </w:lvl>
+    <w:lvl w:ilvl="4" w:tplc="0C090019" w:tentative="1">
+      <w:start w:val="1"/>
+      <w:numFmt w:val="lowerLetter"/>
+      <w:lvlText w:val="%5."/>
+      <w:lvlJc w:val="left"/>
+      <w:pPr>
+        <w:ind w:left="3600" w:hanging="360"/>
+      </w:pPr>
+    </w:lvl>
+    <w:lvl w:ilvl="5" w:tplc="0C09001B" w:tentative="1">
+      <w:start w:val="1"/>
+      <w:numFmt w:val="lowerRoman"/>
+      <w:lvlText w:val="%6."/>
+      <w:lvlJc w:val="right"/>
+      <w:pPr>
+        <w:ind w:left="4320" w:hanging="180"/>
+      </w:pPr>
+    </w:lvl>
+    <w:lvl w:ilvl="6" w:tplc="0C09000F" w:tentative="1">
+      <w:start w:val="1"/>
+      <w:numFmt w:val="decimal"/>
+      <w:lvlText w:val="%7."/>
+      <w:lvlJc w:val="left"/>
+      <w:pPr>
+        <w:ind w:left="5040" w:hanging="360"/>
+      </w:pPr>
+    </w:lvl>
+    <w:lvl w:ilvl="7" w:tplc="0C090019" w:tentative="1">
+      <w:start w:val="1"/>
+      <w:numFmt w:val="lowerLetter"/>
+      <w:lvlText w:val="%8."/>
+      <w:lvlJc w:val="left"/>
+      <w:pPr>
+        <w:ind w:left="5760" w:hanging="360"/>
+      </w:pPr>
+    </w:lvl>
+    <w:lvl w:ilvl="8" w:tplc="0C09001B" w:tentative="1">
+      <w:start w:val="1"/>
+      <w:numFmt w:val="lowerRoman"/>
+      <w:lvlText w:val="%9."/>
+      <w:lvlJc w:val="right"/>
+      <w:pPr>
+        <w:ind w:left="6480" w:hanging="180"/>
+      </w:pPr>
+    </w:lvl>
+  </w:abstractNum>
+  <w:abstractNum w:abstractNumId="4" w15:restartNumberingAfterBreak="0">
+    <w:nsid w:val="3793313D"/>
+    <w:multiLevelType w:val="hybridMultilevel"/>
+    <w:tmpl w:val="728E2B5C"/>
+    <w:lvl w:ilvl="0" w:tplc="41582F14">
+      <w:start w:val="1"/>
+      <w:numFmt w:val="lowerRoman"/>
+      <w:lvlText w:val="(%1)"/>
+      <w:lvlJc w:val="left"/>
+      <w:pPr>
+        <w:ind w:left="1080" w:hanging="720"/>
+      </w:pPr>
+      <w:rPr>
+        <w:rFonts w:hint="default"/>
+      </w:rPr>
+    </w:lvl>
+    <w:lvl w:ilvl="1" w:tplc="0C090019" w:tentative="1">
+      <w:start w:val="1"/>
+      <w:numFmt w:val="lowerLetter"/>
+      <w:lvlText w:val="%2."/>
+      <w:lvlJc w:val="left"/>
+      <w:pPr>
+        <w:ind w:left="1440" w:hanging="360"/>
+      </w:pPr>
+    </w:lvl>
+    <w:lvl w:ilvl="2" w:tplc="0C09001B" w:tentative="1">
+      <w:start w:val="1"/>
+      <w:numFmt w:val="lowerRoman"/>
+      <w:lvlText w:val="%3."/>
+      <w:lvlJc w:val="right"/>
+      <w:pPr>
+        <w:ind w:left="2160" w:hanging="180"/>
+      </w:pPr>
+    </w:lvl>
+    <w:lvl w:ilvl="3" w:tplc="0C09000F" w:tentative="1">
+      <w:start w:val="1"/>
+      <w:numFmt w:val="decimal"/>
+      <w:lvlText w:val="%4."/>
+      <w:lvlJc w:val="left"/>
+      <w:pPr>
+        <w:ind w:left="2880" w:hanging="360"/>
+      </w:pPr>
+    </w:lvl>
+    <w:lvl w:ilvl="4" w:tplc="0C090019" w:tentative="1">
+      <w:start w:val="1"/>
+      <w:numFmt w:val="lowerLetter"/>
+      <w:lvlText w:val="%5."/>
+      <w:lvlJc w:val="left"/>
+      <w:pPr>
+        <w:ind w:left="3600" w:hanging="360"/>
+      </w:pPr>
+    </w:lvl>
+    <w:lvl w:ilvl="5" w:tplc="0C09001B" w:tentative="1">
+      <w:start w:val="1"/>
+      <w:numFmt w:val="lowerRoman"/>
+      <w:lvlText w:val="%6."/>
+      <w:lvlJc w:val="right"/>
+      <w:pPr>
+        <w:ind w:left="4320" w:hanging="180"/>
+      </w:pPr>
+    </w:lvl>
+    <w:lvl w:ilvl="6" w:tplc="0C09000F" w:tentative="1">
+      <w:start w:val="1"/>
+      <w:numFmt w:val="decimal"/>
+      <w:lvlText w:val="%7."/>
+      <w:lvlJc w:val="left"/>
+      <w:pPr>
+        <w:ind w:left="5040" w:hanging="360"/>
+      </w:pPr>
+    </w:lvl>
+    <w:lvl w:ilvl="7" w:tplc="0C090019" w:tentative="1">
+      <w:start w:val="1"/>
+      <w:numFmt w:val="lowerLetter"/>
+      <w:lvlText w:val="%8."/>
+      <w:lvlJc w:val="left"/>
+      <w:pPr>
+        <w:ind w:left="5760" w:hanging="360"/>
+      </w:pPr>
+    </w:lvl>
+    <w:lvl w:ilvl="8" w:tplc="0C09001B" w:tentative="1">
+      <w:start w:val="1"/>
+      <w:numFmt w:val="lowerRoman"/>
+      <w:lvlText w:val="%9."/>
+      <w:lvlJc w:val="right"/>
+      <w:pPr>
+        <w:ind w:left="6480" w:hanging="180"/>
+      </w:pPr>
+    </w:lvl>
+  </w:abstractNum>
+  <w:abstractNum w:abstractNumId="5" w15:restartNumberingAfterBreak="0">
+    <w:nsid w:val="596F2FF7"/>
+    <w:multiLevelType w:val="hybridMultilevel"/>
+    <w:tmpl w:val="D5ACD108"/>
+    <w:lvl w:ilvl="0" w:tplc="80E675C0">
+      <w:start w:val="1"/>
+      <w:numFmt w:val="lowerLetter"/>
+      <w:lvlText w:val="%1)"/>
+      <w:lvlJc w:val="left"/>
+      <w:pPr>
+        <w:ind w:left="720" w:hanging="360"/>
+      </w:pPr>
+      <w:rPr>
+        <w:rFonts w:hint="default"/>
+      </w:rPr>
+    </w:lvl>
+    <w:lvl w:ilvl="1" w:tplc="0C090019" w:tentative="1">
+      <w:start w:val="1"/>
+      <w:numFmt w:val="lowerLetter"/>
+      <w:lvlText w:val="%2."/>
+      <w:lvlJc w:val="left"/>
+      <w:pPr>
+        <w:ind w:left="1440" w:hanging="360"/>
+      </w:pPr>
+    </w:lvl>
+    <w:lvl w:ilvl="2" w:tplc="0C09001B" w:tentative="1">
+      <w:start w:val="1"/>
+      <w:numFmt w:val="lowerRoman"/>
+      <w:lvlText w:val="%3."/>
+      <w:lvlJc w:val="right"/>
+      <w:pPr>
+        <w:ind w:left="2160" w:hanging="180"/>
+      </w:pPr>
+    </w:lvl>
+    <w:lvl w:ilvl="3" w:tplc="0C09000F" w:tentative="1">
+      <w:start w:val="1"/>
+      <w:numFmt w:val="decimal"/>
+      <w:lvlText w:val="%4."/>
+      <w:lvlJc w:val="left"/>
+      <w:pPr>
+        <w:ind w:left="2880" w:hanging="360"/>
+      </w:pPr>
+    </w:lvl>
+    <w:lvl w:ilvl="4" w:tplc="0C090019" w:tentative="1">
+      <w:start w:val="1"/>
+      <w:numFmt w:val="lowerLetter"/>
+      <w:lvlText w:val="%5."/>
+      <w:lvlJc w:val="left"/>
+      <w:pPr>
+        <w:ind w:left="3600" w:hanging="360"/>
+      </w:pPr>
+    </w:lvl>
+    <w:lvl w:ilvl="5" w:tplc="0C09001B" w:tentative="1">
+      <w:start w:val="1"/>
+      <w:numFmt w:val="lowerRoman"/>
+      <w:lvlText w:val="%6."/>
+      <w:lvlJc w:val="right"/>
+      <w:pPr>
+        <w:ind w:left="4320" w:hanging="180"/>
+      </w:pPr>
+    </w:lvl>
+    <w:lvl w:ilvl="6" w:tplc="0C09000F" w:tentative="1">
+      <w:start w:val="1"/>
+      <w:numFmt w:val="decimal"/>
+      <w:lvlText w:val="%7."/>
+      <w:lvlJc w:val="left"/>
+      <w:pPr>
+        <w:ind w:left="5040" w:hanging="360"/>
+      </w:pPr>
+    </w:lvl>
+    <w:lvl w:ilvl="7" w:tplc="0C090019" w:tentative="1">
+      <w:start w:val="1"/>
+      <w:numFmt w:val="lowerLetter"/>
+      <w:lvlText w:val="%8."/>
+      <w:lvlJc w:val="left"/>
+      <w:pPr>
+        <w:ind w:left="5760" w:hanging="360"/>
+      </w:pPr>
+    </w:lvl>
+    <w:lvl w:ilvl="8" w:tplc="0C09001B" w:tentative="1">
+      <w:start w:val="1"/>
+      <w:numFmt w:val="lowerRoman"/>
+      <w:lvlText w:val="%9."/>
+      <w:lvlJc w:val="right"/>
+      <w:pPr>
+        <w:ind w:left="6480" w:hanging="180"/>
+      </w:pPr>
+    </w:lvl>
+  </w:abstractNum>
+  <w:abstractNum w:abstractNumId="6" w15:restartNumberingAfterBreak="0">
+    <w:nsid w:val="7B802D97"/>
+    <w:multiLevelType w:val="hybridMultilevel"/>
+    <w:tmpl w:val="2A82352E"/>
+    <w:lvl w:ilvl="0" w:tplc="C02E1F18">
+      <w:start w:val="1"/>
+      <w:numFmt w:val="bullet"/>
+      <w:lvlText w:val="-"/>
+      <w:lvlJc w:val="left"/>
+      <w:pPr>
+        <w:ind w:left="1440" w:hanging="360"/>
+      </w:pPr>
+      <w:rPr>
+        <w:rFonts w:ascii="Calibri" w:eastAsiaTheme="minorHAnsi" w:hAnsi="Calibri" w:cs="Calibri" w:hint="default"/>
+      </w:rPr>
+    </w:lvl>
+    <w:lvl w:ilvl="1" w:tplc="0C090003" w:tentative="1">
+      <w:start w:val="1"/>
+      <w:numFmt w:val="bullet"/>
+      <w:lvlText w:val="o"/>
+      <w:lvlJc w:val="left"/>
+      <w:pPr>
+        <w:ind w:left="2160" w:hanging="360"/>
+      </w:pPr>
+      <w:rPr>
+        <w:rFonts w:ascii="Courier New" w:hAnsi="Courier New" w:cs="Courier New" w:hint="default"/>
+      </w:rPr>
+    </w:lvl>
+    <w:lvl w:ilvl="2" w:tplc="0C090005" w:tentative="1">
+      <w:start w:val="1"/>
+      <w:numFmt w:val="bullet"/>
+      <w:lvlText w:val=""/>
+      <w:lvlJc w:val="left"/>
+      <w:pPr>
+        <w:ind w:left="2880" w:hanging="360"/>
+      </w:pPr>
+      <w:rPr>
+        <w:rFonts w:ascii="Wingdings" w:hAnsi="Wingdings" w:hint="default"/>
+      </w:rPr>
+    </w:lvl>
+    <w:lvl w:ilvl="3" w:tplc="0C090001" w:tentative="1">
+      <w:start w:val="1"/>
+      <w:numFmt w:val="bullet"/>
+      <w:lvlText w:val=""/>
+      <w:lvlJc w:val="left"/>
+      <w:pPr>
+        <w:ind w:left="3600" w:hanging="360"/>
+      </w:pPr>
+      <w:rPr>
+        <w:rFonts w:ascii="Symbol" w:hAnsi="Symbol" w:hint="default"/>
+      </w:rPr>
+    </w:lvl>
+    <w:lvl w:ilvl="4" w:tplc="0C090003" w:tentative="1">
+      <w:start w:val="1"/>
+      <w:numFmt w:val="bullet"/>
+      <w:lvlText w:val="o"/>
+      <w:lvlJc w:val="left"/>
+      <w:pPr>
+        <w:ind w:left="4320" w:hanging="360"/>
+      </w:pPr>
+      <w:rPr>
+        <w:rFonts w:ascii="Courier New" w:hAnsi="Courier New" w:cs="Courier New" w:hint="default"/>
+      </w:rPr>
+    </w:lvl>
+    <w:lvl w:ilvl="5" w:tplc="0C090005" w:tentative="1">
+      <w:start w:val="1"/>
+      <w:numFmt w:val="bullet"/>
+      <w:lvlText w:val=""/>
+      <w:lvlJc w:val="left"/>
+      <w:pPr>
+        <w:ind w:left="5040" w:hanging="360"/>
+      </w:pPr>
+      <w:rPr>
+        <w:rFonts w:ascii="Wingdings" w:hAnsi="Wingdings" w:hint="default"/>
+      </w:rPr>
+    </w:lvl>
+    <w:lvl w:ilvl="6" w:tplc="0C090001" w:tentative="1">
+      <w:start w:val="1"/>
+      <w:numFmt w:val="bullet"/>
+      <w:lvlText w:val=""/>
+      <w:lvlJc w:val="left"/>
+      <w:pPr>
+        <w:ind w:left="5760" w:hanging="360"/>
+      </w:pPr>
+      <w:rPr>
+        <w:rFonts w:ascii="Symbol" w:hAnsi="Symbol" w:hint="default"/>
+      </w:rPr>
+    </w:lvl>
+    <w:lvl w:ilvl="7" w:tplc="0C090003" w:tentative="1">
+      <w:start w:val="1"/>
+      <w:numFmt w:val="bullet"/>
+      <w:lvlText w:val="o"/>
+      <w:lvlJc w:val="left"/>
+      <w:pPr>
+        <w:ind w:left="6480" w:hanging="360"/>
+      </w:pPr>
+      <w:rPr>
+        <w:rFonts w:ascii="Courier New" w:hAnsi="Courier New" w:cs="Courier New" w:hint="default"/>
+      </w:rPr>
+    </w:lvl>
+    <w:lvl w:ilvl="8" w:tplc="0C090005" w:tentative="1">
+      <w:start w:val="1"/>
+      <w:numFmt w:val="bullet"/>
+      <w:lvlText w:val=""/>
+      <w:lvlJc w:val="left"/>
+      <w:pPr>
+        <w:ind w:left="7200" w:hanging="360"/>
+      </w:pPr>
+      <w:rPr>
+        <w:rFonts w:ascii="Wingdings" w:hAnsi="Wingdings" w:hint="default"/>
+      </w:rPr>
+    </w:lvl>
+  </w:abstractNum>
+  <w:num w:numId="1" w16cid:durableId="931625184">
     <w:abstractNumId w:val="0"/>
+  </w:num>
+  <w:num w:numId="2" w16cid:durableId="1323049984">
+    <w:abstractNumId w:val="5"/>
+  </w:num>
+  <w:num w:numId="3" w16cid:durableId="1159928655">
+    <w:abstractNumId w:val="1"/>
+  </w:num>
+  <w:num w:numId="4" w16cid:durableId="1253465849">
+    <w:abstractNumId w:val="3"/>
+  </w:num>
+  <w:num w:numId="5" w16cid:durableId="2028095952">
+    <w:abstractNumId w:val="2"/>
+  </w:num>
+  <w:num w:numId="6" w16cid:durableId="1604072231">
+    <w:abstractNumId w:val="4"/>
+  </w:num>
+  <w:num w:numId="7" w16cid:durableId="759258824">
+    <w:abstractNumId w:val="6"/>
   </w:num>
 </w:numbering>
 </file>
@@ -816,6 +1730,18 @@
       <w:lang w:eastAsia="en-AU"/>
     </w:rPr>
   </w:style>
+  <w:style w:type="character" w:styleId="FollowedHyperlink">
+    <w:name w:val="FollowedHyperlink"/>
+    <w:basedOn w:val="DefaultParagraphFont"/>
+    <w:uiPriority w:val="99"/>
+    <w:semiHidden/>
+    <w:unhideWhenUsed/>
+    <w:rsid w:val="00E06E95"/>
+    <w:rPr>
+      <w:color w:val="954F72" w:themeColor="followedHyperlink"/>
+      <w:u w:val="single"/>
+    </w:rPr>
+  </w:style>
 </w:styles>
 </file>
 

</xml_diff>